<commit_message>
Docx Reader: Updated headers test
Replaced styles.xml in headers.docx with pandoc's current styles.xml, which
contains styles for Heading 1 through 6. Added Heading 4 through 7 to the test
document. Note that Heading 7 is not parsed as a Heading because there is no
Heading 7 style.
</commit_message>
<xml_diff>
--- a/tests/docx/headers.docx
+++ b/tests/docx/headers.docx
@@ -22,8 +22,6 @@
       <w:r>
         <w:t>Some plain text.</w:t>
       </w:r>
-      <w:bookmarkStart w:id="0" w:name="_GoBack"/>
-      <w:bookmarkEnd w:id="0"/>
     </w:p>
     <w:p>
       <w:pPr>
@@ -34,11 +32,61 @@
       </w:r>
     </w:p>
     <w:p>
-      <w:proofErr w:type="gramStart"/>
       <w:r>
         <w:t>Some more plain text.</w:t>
       </w:r>
-      <w:proofErr w:type="gramEnd"/>
+    </w:p>
+    <w:p>
+      <w:pPr>
+        <w:pStyle w:val="Heading4"/>
+      </w:pPr>
+      <w:r>
+        <w:t>Fourth level</w:t>
+      </w:r>
+    </w:p>
+    <w:p>
+      <w:r>
+        <w:t>Some more plain text.</w:t>
+      </w:r>
+    </w:p>
+    <w:p>
+      <w:pPr>
+        <w:pStyle w:val="Heading5"/>
+      </w:pPr>
+      <w:r>
+        <w:t>Fifth level</w:t>
+      </w:r>
+    </w:p>
+    <w:p>
+      <w:r>
+        <w:t>Some more plain text.</w:t>
+      </w:r>
+    </w:p>
+    <w:p>
+      <w:pPr>
+        <w:pStyle w:val="Heading6"/>
+      </w:pPr>
+      <w:r>
+        <w:t>Sixth level</w:t>
+      </w:r>
+    </w:p>
+    <w:p>
+      <w:r>
+        <w:t>Some more plain text.</w:t>
+      </w:r>
+    </w:p>
+    <w:p>
+      <w:pPr>
+        <w:pStyle w:val="Heading7"/>
+      </w:pPr>
+      <w:r>
+        <w:t>Seventh level</w:t>
+      </w:r>
+    </w:p>
+    <w:p>
+      <w:r>
+        <w:t>Since no Heading 7 style exists in styles.xml, this gets converted to Span.</w:t>
+      </w:r>
     </w:p>
     <w:sectPr>
       <w:pgSz w:w="12240" w:h="15840"/>
@@ -51,173 +99,139 @@
 </file>
 
 <file path=word/styles.xml><?xml version="1.0" encoding="utf-8"?>
-<w:styles xmlns:mc="http://schemas.openxmlformats.org/markup-compatibility/2006" xmlns:r="http://schemas.openxmlformats.org/officeDocument/2006/relationships" xmlns:w="http://schemas.openxmlformats.org/wordprocessingml/2006/main" xmlns:w14="http://schemas.microsoft.com/office/word/2010/wordml" mc:Ignorable="w14">
+<w:styles xmlns:r="http://schemas.openxmlformats.org/officeDocument/2006/relationships" xmlns:w="http://schemas.openxmlformats.org/wordprocessingml/2006/main">
   <w:docDefaults>
     <w:rPrDefault>
       <w:rPr>
-        <w:rFonts w:asciiTheme="minorHAnsi" w:eastAsiaTheme="minorEastAsia" w:hAnsiTheme="minorHAnsi" w:cstheme="minorBidi"/>
+        <w:rFonts w:asciiTheme="minorHAnsi" w:eastAsiaTheme="minorHAnsi" w:hAnsiTheme="minorHAnsi" w:cstheme="minorBidi"/>
         <w:sz w:val="24"/>
         <w:szCs w:val="24"/>
         <w:lang w:val="en-US" w:eastAsia="en-US" w:bidi="ar-SA"/>
       </w:rPr>
     </w:rPrDefault>
-    <w:pPrDefault/>
+    <w:pPrDefault>
+      <w:pPr>
+        <w:spacing w:after="200"/>
+      </w:pPr>
+    </w:pPrDefault>
   </w:docDefaults>
-  <w:latentStyles w:defLockedState="0" w:defUIPriority="99" w:defSemiHidden="1" w:defUnhideWhenUsed="1" w:defQFormat="0" w:count="276">
-    <w:lsdException w:name="Normal" w:semiHidden="0" w:uiPriority="0" w:unhideWhenUsed="0" w:qFormat="1"/>
-    <w:lsdException w:name="heading 1" w:semiHidden="0" w:uiPriority="9" w:unhideWhenUsed="0" w:qFormat="1"/>
-    <w:lsdException w:name="heading 2" w:uiPriority="9" w:qFormat="1"/>
-    <w:lsdException w:name="heading 3" w:uiPriority="9" w:qFormat="1"/>
-    <w:lsdException w:name="heading 4" w:uiPriority="9" w:qFormat="1"/>
-    <w:lsdException w:name="heading 5" w:uiPriority="9" w:qFormat="1"/>
-    <w:lsdException w:name="heading 6" w:uiPriority="9" w:qFormat="1"/>
-    <w:lsdException w:name="heading 7" w:uiPriority="9" w:qFormat="1"/>
-    <w:lsdException w:name="heading 8" w:uiPriority="9" w:qFormat="1"/>
-    <w:lsdException w:name="heading 9" w:uiPriority="9" w:qFormat="1"/>
-    <w:lsdException w:name="toc 1" w:uiPriority="39"/>
-    <w:lsdException w:name="toc 2" w:uiPriority="39"/>
-    <w:lsdException w:name="toc 3" w:uiPriority="39"/>
-    <w:lsdException w:name="toc 4" w:uiPriority="39"/>
-    <w:lsdException w:name="toc 5" w:uiPriority="39"/>
-    <w:lsdException w:name="toc 6" w:uiPriority="39"/>
-    <w:lsdException w:name="toc 7" w:uiPriority="39"/>
-    <w:lsdException w:name="toc 8" w:uiPriority="39"/>
-    <w:lsdException w:name="toc 9" w:uiPriority="39"/>
-    <w:lsdException w:name="caption" w:uiPriority="35" w:qFormat="1"/>
-    <w:lsdException w:name="Title" w:semiHidden="0" w:uiPriority="10" w:unhideWhenUsed="0" w:qFormat="1"/>
-    <w:lsdException w:name="Default Paragraph Font" w:uiPriority="1"/>
-    <w:lsdException w:name="Subtitle" w:semiHidden="0" w:uiPriority="11" w:unhideWhenUsed="0" w:qFormat="1"/>
-    <w:lsdException w:name="Strong" w:semiHidden="0" w:uiPriority="22" w:unhideWhenUsed="0" w:qFormat="1"/>
-    <w:lsdException w:name="Emphasis" w:semiHidden="0" w:uiPriority="20" w:unhideWhenUsed="0" w:qFormat="1"/>
-    <w:lsdException w:name="Table Grid" w:semiHidden="0" w:uiPriority="59" w:unhideWhenUsed="0"/>
-    <w:lsdException w:name="Placeholder Text" w:unhideWhenUsed="0"/>
-    <w:lsdException w:name="No Spacing" w:semiHidden="0" w:uiPriority="1" w:unhideWhenUsed="0" w:qFormat="1"/>
-    <w:lsdException w:name="Light Shading" w:semiHidden="0" w:uiPriority="60" w:unhideWhenUsed="0"/>
-    <w:lsdException w:name="Light List" w:semiHidden="0" w:uiPriority="61" w:unhideWhenUsed="0"/>
-    <w:lsdException w:name="Light Grid" w:semiHidden="0" w:uiPriority="62" w:unhideWhenUsed="0"/>
-    <w:lsdException w:name="Medium Shading 1" w:semiHidden="0" w:uiPriority="63" w:unhideWhenUsed="0"/>
-    <w:lsdException w:name="Medium Shading 2" w:semiHidden="0" w:uiPriority="64" w:unhideWhenUsed="0"/>
-    <w:lsdException w:name="Medium List 1" w:semiHidden="0" w:uiPriority="65" w:unhideWhenUsed="0"/>
-    <w:lsdException w:name="Medium List 2" w:semiHidden="0" w:uiPriority="66" w:unhideWhenUsed="0"/>
-    <w:lsdException w:name="Medium Grid 1" w:semiHidden="0" w:uiPriority="67" w:unhideWhenUsed="0"/>
-    <w:lsdException w:name="Medium Grid 2" w:semiHidden="0" w:uiPriority="68" w:unhideWhenUsed="0"/>
-    <w:lsdException w:name="Medium Grid 3" w:semiHidden="0" w:uiPriority="69" w:unhideWhenUsed="0"/>
-    <w:lsdException w:name="Dark List" w:semiHidden="0" w:uiPriority="70" w:unhideWhenUsed="0"/>
-    <w:lsdException w:name="Colorful Shading" w:semiHidden="0" w:uiPriority="71" w:unhideWhenUsed="0"/>
-    <w:lsdException w:name="Colorful List" w:semiHidden="0" w:uiPriority="72" w:unhideWhenUsed="0"/>
-    <w:lsdException w:name="Colorful Grid" w:semiHidden="0" w:uiPriority="73" w:unhideWhenUsed="0"/>
-    <w:lsdException w:name="Light Shading Accent 1" w:semiHidden="0" w:uiPriority="60" w:unhideWhenUsed="0"/>
-    <w:lsdException w:name="Light List Accent 1" w:semiHidden="0" w:uiPriority="61" w:unhideWhenUsed="0"/>
-    <w:lsdException w:name="Light Grid Accent 1" w:semiHidden="0" w:uiPriority="62" w:unhideWhenUsed="0"/>
-    <w:lsdException w:name="Medium Shading 1 Accent 1" w:semiHidden="0" w:uiPriority="63" w:unhideWhenUsed="0"/>
-    <w:lsdException w:name="Medium Shading 2 Accent 1" w:semiHidden="0" w:uiPriority="64" w:unhideWhenUsed="0"/>
-    <w:lsdException w:name="Medium List 1 Accent 1" w:semiHidden="0" w:uiPriority="65" w:unhideWhenUsed="0"/>
-    <w:lsdException w:name="Revision" w:unhideWhenUsed="0"/>
-    <w:lsdException w:name="List Paragraph" w:semiHidden="0" w:uiPriority="34" w:unhideWhenUsed="0" w:qFormat="1"/>
-    <w:lsdException w:name="Quote" w:semiHidden="0" w:uiPriority="29" w:unhideWhenUsed="0" w:qFormat="1"/>
-    <w:lsdException w:name="Intense Quote" w:semiHidden="0" w:uiPriority="30" w:unhideWhenUsed="0" w:qFormat="1"/>
-    <w:lsdException w:name="Medium List 2 Accent 1" w:semiHidden="0" w:uiPriority="66" w:unhideWhenUsed="0"/>
-    <w:lsdException w:name="Medium Grid 1 Accent 1" w:semiHidden="0" w:uiPriority="67" w:unhideWhenUsed="0"/>
-    <w:lsdException w:name="Medium Grid 2 Accent 1" w:semiHidden="0" w:uiPriority="68" w:unhideWhenUsed="0"/>
-    <w:lsdException w:name="Medium Grid 3 Accent 1" w:semiHidden="0" w:uiPriority="69" w:unhideWhenUsed="0"/>
-    <w:lsdException w:name="Dark List Accent 1" w:semiHidden="0" w:uiPriority="70" w:unhideWhenUsed="0"/>
-    <w:lsdException w:name="Colorful Shading Accent 1" w:semiHidden="0" w:uiPriority="71" w:unhideWhenUsed="0"/>
-    <w:lsdException w:name="Colorful List Accent 1" w:semiHidden="0" w:uiPriority="72" w:unhideWhenUsed="0"/>
-    <w:lsdException w:name="Colorful Grid Accent 1" w:semiHidden="0" w:uiPriority="73" w:unhideWhenUsed="0"/>
-    <w:lsdException w:name="Light Shading Accent 2" w:semiHidden="0" w:uiPriority="60" w:unhideWhenUsed="0"/>
-    <w:lsdException w:name="Light List Accent 2" w:semiHidden="0" w:uiPriority="61" w:unhideWhenUsed="0"/>
-    <w:lsdException w:name="Light Grid Accent 2" w:semiHidden="0" w:uiPriority="62" w:unhideWhenUsed="0"/>
-    <w:lsdException w:name="Medium Shading 1 Accent 2" w:semiHidden="0" w:uiPriority="63" w:unhideWhenUsed="0"/>
-    <w:lsdException w:name="Medium Shading 2 Accent 2" w:semiHidden="0" w:uiPriority="64" w:unhideWhenUsed="0"/>
-    <w:lsdException w:name="Medium List 1 Accent 2" w:semiHidden="0" w:uiPriority="65" w:unhideWhenUsed="0"/>
-    <w:lsdException w:name="Medium List 2 Accent 2" w:semiHidden="0" w:uiPriority="66" w:unhideWhenUsed="0"/>
-    <w:lsdException w:name="Medium Grid 1 Accent 2" w:semiHidden="0" w:uiPriority="67" w:unhideWhenUsed="0"/>
-    <w:lsdException w:name="Medium Grid 2 Accent 2" w:semiHidden="0" w:uiPriority="68" w:unhideWhenUsed="0"/>
-    <w:lsdException w:name="Medium Grid 3 Accent 2" w:semiHidden="0" w:uiPriority="69" w:unhideWhenUsed="0"/>
-    <w:lsdException w:name="Dark List Accent 2" w:semiHidden="0" w:uiPriority="70" w:unhideWhenUsed="0"/>
-    <w:lsdException w:name="Colorful Shading Accent 2" w:semiHidden="0" w:uiPriority="71" w:unhideWhenUsed="0"/>
-    <w:lsdException w:name="Colorful List Accent 2" w:semiHidden="0" w:uiPriority="72" w:unhideWhenUsed="0"/>
-    <w:lsdException w:name="Colorful Grid Accent 2" w:semiHidden="0" w:uiPriority="73" w:unhideWhenUsed="0"/>
-    <w:lsdException w:name="Light Shading Accent 3" w:semiHidden="0" w:uiPriority="60" w:unhideWhenUsed="0"/>
-    <w:lsdException w:name="Light List Accent 3" w:semiHidden="0" w:uiPriority="61" w:unhideWhenUsed="0"/>
-    <w:lsdException w:name="Light Grid Accent 3" w:semiHidden="0" w:uiPriority="62" w:unhideWhenUsed="0"/>
-    <w:lsdException w:name="Medium Shading 1 Accent 3" w:semiHidden="0" w:uiPriority="63" w:unhideWhenUsed="0"/>
-    <w:lsdException w:name="Medium Shading 2 Accent 3" w:semiHidden="0" w:uiPriority="64" w:unhideWhenUsed="0"/>
-    <w:lsdException w:name="Medium List 1 Accent 3" w:semiHidden="0" w:uiPriority="65" w:unhideWhenUsed="0"/>
-    <w:lsdException w:name="Medium List 2 Accent 3" w:semiHidden="0" w:uiPriority="66" w:unhideWhenUsed="0"/>
-    <w:lsdException w:name="Medium Grid 1 Accent 3" w:semiHidden="0" w:uiPriority="67" w:unhideWhenUsed="0"/>
-    <w:lsdException w:name="Medium Grid 2 Accent 3" w:semiHidden="0" w:uiPriority="68" w:unhideWhenUsed="0"/>
-    <w:lsdException w:name="Medium Grid 3 Accent 3" w:semiHidden="0" w:uiPriority="69" w:unhideWhenUsed="0"/>
-    <w:lsdException w:name="Dark List Accent 3" w:semiHidden="0" w:uiPriority="70" w:unhideWhenUsed="0"/>
-    <w:lsdException w:name="Colorful Shading Accent 3" w:semiHidden="0" w:uiPriority="71" w:unhideWhenUsed="0"/>
-    <w:lsdException w:name="Colorful List Accent 3" w:semiHidden="0" w:uiPriority="72" w:unhideWhenUsed="0"/>
-    <w:lsdException w:name="Colorful Grid Accent 3" w:semiHidden="0" w:uiPriority="73" w:unhideWhenUsed="0"/>
-    <w:lsdException w:name="Light Shading Accent 4" w:semiHidden="0" w:uiPriority="60" w:unhideWhenUsed="0"/>
-    <w:lsdException w:name="Light List Accent 4" w:semiHidden="0" w:uiPriority="61" w:unhideWhenUsed="0"/>
-    <w:lsdException w:name="Light Grid Accent 4" w:semiHidden="0" w:uiPriority="62" w:unhideWhenUsed="0"/>
-    <w:lsdException w:name="Medium Shading 1 Accent 4" w:semiHidden="0" w:uiPriority="63" w:unhideWhenUsed="0"/>
-    <w:lsdException w:name="Medium Shading 2 Accent 4" w:semiHidden="0" w:uiPriority="64" w:unhideWhenUsed="0"/>
-    <w:lsdException w:name="Medium List 1 Accent 4" w:semiHidden="0" w:uiPriority="65" w:unhideWhenUsed="0"/>
-    <w:lsdException w:name="Medium List 2 Accent 4" w:semiHidden="0" w:uiPriority="66" w:unhideWhenUsed="0"/>
-    <w:lsdException w:name="Medium Grid 1 Accent 4" w:semiHidden="0" w:uiPriority="67" w:unhideWhenUsed="0"/>
-    <w:lsdException w:name="Medium Grid 2 Accent 4" w:semiHidden="0" w:uiPriority="68" w:unhideWhenUsed="0"/>
-    <w:lsdException w:name="Medium Grid 3 Accent 4" w:semiHidden="0" w:uiPriority="69" w:unhideWhenUsed="0"/>
-    <w:lsdException w:name="Dark List Accent 4" w:semiHidden="0" w:uiPriority="70" w:unhideWhenUsed="0"/>
-    <w:lsdException w:name="Colorful Shading Accent 4" w:semiHidden="0" w:uiPriority="71" w:unhideWhenUsed="0"/>
-    <w:lsdException w:name="Colorful List Accent 4" w:semiHidden="0" w:uiPriority="72" w:unhideWhenUsed="0"/>
-    <w:lsdException w:name="Colorful Grid Accent 4" w:semiHidden="0" w:uiPriority="73" w:unhideWhenUsed="0"/>
-    <w:lsdException w:name="Light Shading Accent 5" w:semiHidden="0" w:uiPriority="60" w:unhideWhenUsed="0"/>
-    <w:lsdException w:name="Light List Accent 5" w:semiHidden="0" w:uiPriority="61" w:unhideWhenUsed="0"/>
-    <w:lsdException w:name="Light Grid Accent 5" w:semiHidden="0" w:uiPriority="62" w:unhideWhenUsed="0"/>
-    <w:lsdException w:name="Medium Shading 1 Accent 5" w:semiHidden="0" w:uiPriority="63" w:unhideWhenUsed="0"/>
-    <w:lsdException w:name="Medium Shading 2 Accent 5" w:semiHidden="0" w:uiPriority="64" w:unhideWhenUsed="0"/>
-    <w:lsdException w:name="Medium List 1 Accent 5" w:semiHidden="0" w:uiPriority="65" w:unhideWhenUsed="0"/>
-    <w:lsdException w:name="Medium List 2 Accent 5" w:semiHidden="0" w:uiPriority="66" w:unhideWhenUsed="0"/>
-    <w:lsdException w:name="Medium Grid 1 Accent 5" w:semiHidden="0" w:uiPriority="67" w:unhideWhenUsed="0"/>
-    <w:lsdException w:name="Medium Grid 2 Accent 5" w:semiHidden="0" w:uiPriority="68" w:unhideWhenUsed="0"/>
-    <w:lsdException w:name="Medium Grid 3 Accent 5" w:semiHidden="0" w:uiPriority="69" w:unhideWhenUsed="0"/>
-    <w:lsdException w:name="Dark List Accent 5" w:semiHidden="0" w:uiPriority="70" w:unhideWhenUsed="0"/>
-    <w:lsdException w:name="Colorful Shading Accent 5" w:semiHidden="0" w:uiPriority="71" w:unhideWhenUsed="0"/>
-    <w:lsdException w:name="Colorful List Accent 5" w:semiHidden="0" w:uiPriority="72" w:unhideWhenUsed="0"/>
-    <w:lsdException w:name="Colorful Grid Accent 5" w:semiHidden="0" w:uiPriority="73" w:unhideWhenUsed="0"/>
-    <w:lsdException w:name="Light Shading Accent 6" w:semiHidden="0" w:uiPriority="60" w:unhideWhenUsed="0"/>
-    <w:lsdException w:name="Light List Accent 6" w:semiHidden="0" w:uiPriority="61" w:unhideWhenUsed="0"/>
-    <w:lsdException w:name="Light Grid Accent 6" w:semiHidden="0" w:uiPriority="62" w:unhideWhenUsed="0"/>
-    <w:lsdException w:name="Medium Shading 1 Accent 6" w:semiHidden="0" w:uiPriority="63" w:unhideWhenUsed="0"/>
-    <w:lsdException w:name="Medium Shading 2 Accent 6" w:semiHidden="0" w:uiPriority="64" w:unhideWhenUsed="0"/>
-    <w:lsdException w:name="Medium List 1 Accent 6" w:semiHidden="0" w:uiPriority="65" w:unhideWhenUsed="0"/>
-    <w:lsdException w:name="Medium List 2 Accent 6" w:semiHidden="0" w:uiPriority="66" w:unhideWhenUsed="0"/>
-    <w:lsdException w:name="Medium Grid 1 Accent 6" w:semiHidden="0" w:uiPriority="67" w:unhideWhenUsed="0"/>
-    <w:lsdException w:name="Medium Grid 2 Accent 6" w:semiHidden="0" w:uiPriority="68" w:unhideWhenUsed="0"/>
-    <w:lsdException w:name="Medium Grid 3 Accent 6" w:semiHidden="0" w:uiPriority="69" w:unhideWhenUsed="0"/>
-    <w:lsdException w:name="Dark List Accent 6" w:semiHidden="0" w:uiPriority="70" w:unhideWhenUsed="0"/>
-    <w:lsdException w:name="Colorful Shading Accent 6" w:semiHidden="0" w:uiPriority="71" w:unhideWhenUsed="0"/>
-    <w:lsdException w:name="Colorful List Accent 6" w:semiHidden="0" w:uiPriority="72" w:unhideWhenUsed="0"/>
-    <w:lsdException w:name="Colorful Grid Accent 6" w:semiHidden="0" w:uiPriority="73" w:unhideWhenUsed="0"/>
-    <w:lsdException w:name="Subtle Emphasis" w:semiHidden="0" w:uiPriority="19" w:unhideWhenUsed="0" w:qFormat="1"/>
-    <w:lsdException w:name="Intense Emphasis" w:semiHidden="0" w:uiPriority="21" w:unhideWhenUsed="0" w:qFormat="1"/>
-    <w:lsdException w:name="Subtle Reference" w:semiHidden="0" w:uiPriority="31" w:unhideWhenUsed="0" w:qFormat="1"/>
-    <w:lsdException w:name="Intense Reference" w:semiHidden="0" w:uiPriority="32" w:unhideWhenUsed="0" w:qFormat="1"/>
-    <w:lsdException w:name="Book Title" w:semiHidden="0" w:uiPriority="33" w:unhideWhenUsed="0" w:qFormat="1"/>
-    <w:lsdException w:name="Bibliography" w:uiPriority="37"/>
-    <w:lsdException w:name="TOC Heading" w:uiPriority="39" w:qFormat="1"/>
-  </w:latentStyles>
+  <w:latentStyles w:defLockedState="0" w:defUIPriority="0" w:defSemiHidden="0" w:defUnhideWhenUsed="0" w:defQFormat="0" w:count="276"/>
   <w:style w:type="paragraph" w:default="1" w:styleId="Normal">
     <w:name w:val="Normal"/>
     <w:qFormat/>
   </w:style>
+  <w:style w:type="paragraph" w:styleId="BodyText">
+    <w:name w:val="Body Text"/>
+    <w:basedOn w:val="Normal"/>
+    <w:link w:val="BodyTextChar"/>
+    <w:pPr>
+      <w:spacing w:before="180" w:after="180"/>
+    </w:pPr>
+    <w:qFormat/>
+  </w:style>
+  <w:style w:type="paragraph" w:customStyle="1" w:styleId="FirstParagraph">
+    <w:name w:val="First Paragraph"/>
+    <w:basedOn w:val="BodyText"/>
+    <w:next w:val="BodyText"/>
+    <w:qFormat/>
+  </w:style>
+  <w:style w:type="paragraph" w:customStyle="1" w:styleId="Compact">
+    <w:name w:val="Compact"/>
+    <w:basedOn w:val="BodyText"/>
+    <w:qFormat/>
+    <w:pPr>
+      <w:spacing w:before="36" w:after="36"/>
+    </w:pPr>
+  </w:style>
+  <w:style w:type="paragraph" w:styleId="Title">
+    <w:name w:val="Title"/>
+    <w:basedOn w:val="Normal"/>
+    <w:next w:val="BodyText"/>
+    <w:qFormat/>
+    <w:pPr>
+      <w:keepNext/>
+      <w:keepLines/>
+      <w:spacing w:before="480" w:after="240"/>
+      <w:jc w:val="center"/>
+    </w:pPr>
+    <w:rPr>
+      <w:rFonts w:asciiTheme="majorHAnsi" w:eastAsiaTheme="majorEastAsia" w:hAnsiTheme="majorHAnsi" w:cstheme="majorBidi"/>
+      <w:b/>
+      <w:bCs/>
+      <w:color w:val="345A8A" w:themeColor="accent1" w:themeShade="B5"/>
+      <w:sz w:val="36"/>
+      <w:szCs w:val="36"/>
+    </w:rPr>
+  </w:style>
+  <w:style w:type="paragraph" w:styleId="Subtitle">
+    <w:name w:val="Subtitle"/>
+    <w:basedOn w:val="Title"/>
+    <w:next w:val="BodyText"/>
+    <w:qFormat/>
+    <w:pPr>
+      <w:keepNext/>
+      <w:keepLines/>
+      <w:spacing w:before="240" w:after="240"/>
+      <w:jc w:val="center"/>
+    </w:pPr>
+    <w:rPr>
+      <w:sz w:val="30"/>
+      <w:szCs w:val="30"/>
+    </w:rPr>
+  </w:style>
+  <w:style w:type="paragraph" w:customStyle="1" w:styleId="Author">
+    <w:name w:val="Author"/>
+    <w:next w:val="BodyText"/>
+    <w:qFormat/>
+    <w:pPr>
+      <w:keepNext/>
+      <w:keepLines/>
+      <w:jc w:val="center"/>
+    </w:pPr>
+  </w:style>
+  <w:style w:type="paragraph" w:styleId="Date">
+    <w:name w:val="Date"/>
+    <w:next w:val="BodyText"/>
+    <w:qFormat/>
+    <w:pPr>
+      <w:keepNext/>
+      <w:keepLines/>
+      <w:jc w:val="center"/>
+    </w:pPr>
+  </w:style>
+  <w:style w:type="paragraph" w:customStyle="1" w:styleId="Abstract">
+    <w:name w:val="Abstract"/>
+    <w:basedOn w:val="Normal"/>
+    <w:next w:val="BodyText"/>
+    <w:qFormat/>
+    <w:pPr>
+      <w:keepNext/>
+      <w:keepLines/>
+      <w:spacing w:before="300" w:after="300"/>
+    </w:pPr>
+    <w:rPr>
+      <w:sz w:val="20"/>
+      <w:szCs w:val="20"/>
+    </w:rPr>
+  </w:style>
+  <w:style w:type="paragraph" w:styleId="Bibliography">
+    <w:name w:val="Bibliography"/>
+    <w:basedOn w:val="Normal"/>
+    <w:next w:val="Bibliography"/>
+    <w:qFormat/>
+    <w:pPr/>
+    <w:rPr/>
+  </w:style>
   <w:style w:type="paragraph" w:styleId="Heading1">
-    <w:name w:val="heading 1"/>
-    <w:basedOn w:val="Normal"/>
-    <w:next w:val="Normal"/>
-    <w:link w:val="Heading1Char"/>
-    <w:uiPriority w:val="9"/>
-    <w:qFormat/>
-    <w:rsid w:val="00676E2F"/>
-    <w:pPr>
-      <w:keepNext/>
-      <w:keepLines/>
-      <w:spacing w:before="480"/>
+    <w:name w:val="Heading 1"/>
+    <w:basedOn w:val="Normal"/>
+    <w:next w:val="BodyText"/>
+    <w:uiPriority w:val="9"/>
+    <w:qFormat/>
+    <w:pPr>
+      <w:keepNext/>
+      <w:keepLines/>
+      <w:spacing w:before="480" w:after="0"/>
       <w:outlineLvl w:val="0"/>
     </w:pPr>
     <w:rPr>
@@ -230,18 +244,16 @@
     </w:rPr>
   </w:style>
   <w:style w:type="paragraph" w:styleId="Heading2">
-    <w:name w:val="heading 2"/>
-    <w:basedOn w:val="Normal"/>
-    <w:next w:val="Normal"/>
-    <w:link w:val="Heading2Char"/>
-    <w:uiPriority w:val="9"/>
-    <w:unhideWhenUsed/>
-    <w:qFormat/>
-    <w:rsid w:val="00676E2F"/>
-    <w:pPr>
-      <w:keepNext/>
-      <w:keepLines/>
-      <w:spacing w:before="200"/>
+    <w:name w:val="Heading 2"/>
+    <w:basedOn w:val="Normal"/>
+    <w:next w:val="BodyText"/>
+    <w:uiPriority w:val="9"/>
+    <w:unhideWhenUsed/>
+    <w:qFormat/>
+    <w:pPr>
+      <w:keepNext/>
+      <w:keepLines/>
+      <w:spacing w:before="200" w:after="0"/>
       <w:outlineLvl w:val="1"/>
     </w:pPr>
     <w:rPr>
@@ -249,23 +261,21 @@
       <w:b/>
       <w:bCs/>
       <w:color w:val="4F81BD" w:themeColor="accent1"/>
-      <w:sz w:val="26"/>
-      <w:szCs w:val="26"/>
+      <w:sz w:val="32"/>
+      <w:szCs w:val="32"/>
     </w:rPr>
   </w:style>
   <w:style w:type="paragraph" w:styleId="Heading3">
-    <w:name w:val="heading 3"/>
-    <w:basedOn w:val="Normal"/>
-    <w:next w:val="Normal"/>
-    <w:link w:val="Heading3Char"/>
-    <w:uiPriority w:val="9"/>
-    <w:unhideWhenUsed/>
-    <w:qFormat/>
-    <w:rsid w:val="00676E2F"/>
-    <w:pPr>
-      <w:keepNext/>
-      <w:keepLines/>
-      <w:spacing w:before="200"/>
+    <w:name w:val="Heading 3"/>
+    <w:basedOn w:val="Normal"/>
+    <w:next w:val="BodyText"/>
+    <w:uiPriority w:val="9"/>
+    <w:unhideWhenUsed/>
+    <w:qFormat/>
+    <w:pPr>
+      <w:keepNext/>
+      <w:keepLines/>
+      <w:spacing w:before="200" w:after="0"/>
       <w:outlineLvl w:val="2"/>
     </w:pPr>
     <w:rPr>
@@ -273,19 +283,110 @@
       <w:b/>
       <w:bCs/>
       <w:color w:val="4F81BD" w:themeColor="accent1"/>
-    </w:rPr>
+      <w:sz w:val="28"/>
+      <w:szCs w:val="28"/>
+    </w:rPr>
+  </w:style>
+  <w:style w:type="paragraph" w:styleId="Heading4">
+    <w:name w:val="Heading 4"/>
+    <w:basedOn w:val="Normal"/>
+    <w:next w:val="BodyText"/>
+    <w:uiPriority w:val="9"/>
+    <w:unhideWhenUsed/>
+    <w:qFormat/>
+    <w:pPr>
+      <w:keepNext/>
+      <w:keepLines/>
+      <w:spacing w:before="200" w:after="0"/>
+      <w:outlineLvl w:val="3"/>
+    </w:pPr>
+    <w:rPr>
+      <w:rFonts w:asciiTheme="majorHAnsi" w:eastAsiaTheme="majorEastAsia" w:hAnsiTheme="majorHAnsi" w:cstheme="majorBidi"/>
+      <w:b/>
+      <w:bCs/>
+      <w:color w:val="4F81BD" w:themeColor="accent1"/>
+      <w:sz w:val="24"/>
+      <w:szCs w:val="24"/>
+    </w:rPr>
+  </w:style>
+  <w:style w:type="paragraph" w:styleId="Heading5">
+    <w:name w:val="Heading 5"/>
+    <w:basedOn w:val="Normal"/>
+    <w:next w:val="BodyText"/>
+    <w:uiPriority w:val="9"/>
+    <w:unhideWhenUsed/>
+    <w:qFormat/>
+    <w:pPr>
+      <w:keepNext/>
+      <w:keepLines/>
+      <w:spacing w:before="200" w:after="0"/>
+      <w:outlineLvl w:val="4"/>
+    </w:pPr>
+    <w:rPr>
+      <w:rFonts w:asciiTheme="majorHAnsi" w:eastAsiaTheme="majorEastAsia" w:hAnsiTheme="majorHAnsi" w:cstheme="majorBidi"/>
+      <w:i/>
+      <w:iCs/>
+      <w:color w:val="4F81BD" w:themeColor="accent1"/>
+      <w:sz w:val="24"/>
+      <w:szCs w:val="24"/>
+    </w:rPr>
+  </w:style>
+  <w:style w:type="paragraph" w:styleId="Heading6">
+    <w:name w:val="Heading 6"/>
+    <w:basedOn w:val="Normal"/>
+    <w:next w:val="BodyText"/>
+    <w:uiPriority w:val="9"/>
+    <w:unhideWhenUsed/>
+    <w:qFormat/>
+    <w:pPr>
+      <w:keepNext/>
+      <w:keepLines/>
+      <w:spacing w:before="200" w:after="0"/>
+      <w:outlineLvl w:val="5"/>
+    </w:pPr>
+    <w:rPr>
+      <w:rFonts w:asciiTheme="majorHAnsi" w:eastAsiaTheme="majorEastAsia" w:hAnsiTheme="majorHAnsi" w:cstheme="majorBidi"/>
+      <w:color w:val="4F81BD" w:themeColor="accent1"/>
+      <w:sz w:val="24"/>
+      <w:szCs w:val="24"/>
+    </w:rPr>
+  </w:style>
+  <w:style w:type="paragraph" w:styleId="BlockText">
+    <w:name w:val="Block Text"/>
+    <w:basedOn w:val="BodyText"/>
+    <w:next w:val="BodyText"/>
+    <w:uiPriority w:val="9"/>
+    <w:unhideWhenUsed/>
+    <w:qFormat/>
+    <w:pPr>
+      <w:spacing w:before="100" w:after="100"/>
+      <w:ind w:firstLine="0"/>
+    </w:pPr>
+    <w:rPr>
+      <w:rFonts w:asciiTheme="majorHAnsi" w:eastAsiaTheme="majorEastAsia" w:hAnsiTheme="majorHAnsi" w:cstheme="majorBidi"/>
+      <w:bCs/>
+      <w:sz w:val="20"/>
+      <w:szCs w:val="20"/>
+    </w:rPr>
+  </w:style>
+  <w:style w:type="paragraph" w:styleId="FootnoteText">
+    <w:name w:val="Footnote Text"/>
+    <w:basedOn w:val="Normal"/>
+    <w:next w:val="FootnoteText"/>
+    <w:uiPriority w:val="9"/>
+    <w:unhideWhenUsed/>
+    <w:qFormat/>
   </w:style>
   <w:style w:type="character" w:default="1" w:styleId="DefaultParagraphFont">
     <w:name w:val="Default Paragraph Font"/>
-    <w:uiPriority w:val="1"/>
     <w:semiHidden/>
     <w:unhideWhenUsed/>
   </w:style>
   <w:style w:type="table" w:default="1" w:styleId="TableNormal">
     <w:name w:val="Normal Table"/>
-    <w:uiPriority w:val="99"/>
     <w:semiHidden/>
     <w:unhideWhenUsed/>
+    <w:qFormat/>
     <w:tblPr>
       <w:tblInd w:w="0" w:type="dxa"/>
       <w:tblCellMar>
@@ -296,53 +397,99 @@
       </w:tblCellMar>
     </w:tblPr>
   </w:style>
-  <w:style w:type="numbering" w:default="1" w:styleId="NoList">
-    <w:name w:val="No List"/>
-    <w:uiPriority w:val="99"/>
-    <w:semiHidden/>
-    <w:unhideWhenUsed/>
-  </w:style>
-  <w:style w:type="character" w:customStyle="1" w:styleId="Heading1Char">
-    <w:name w:val="Heading 1 Char"/>
+  <w:style w:type="paragraph" w:customStyle="1" w:styleId="DefinitionTerm">
+    <w:name w:val="Definition Term"/>
+    <w:basedOn w:val="Normal"/>
+    <w:next w:val="Definition"/>
+    <w:pPr>
+      <w:keepNext/>
+      <w:keepLines/>
+      <w:spacing w:after="0"/>
+    </w:pPr>
+    <w:rPr>
+      <w:b/>
+    </w:rPr>
+  </w:style>
+  <w:style w:type="paragraph" w:customStyle="1" w:styleId="Definition">
+    <w:name w:val="Definition"/>
+    <w:basedOn w:val="Normal"/>
+  </w:style>
+  <w:style w:type="paragraph" w:styleId="Caption">
+    <w:name w:val="Caption"/>
+    <w:basedOn w:val="Normal"/>
+    <w:link w:val="BodyTextChar"/>
+    <w:pPr>
+      <w:spacing w:before="0" w:after="120"/>
+    </w:pPr>
+    <w:rPr>
+      <w:i/>
+    </w:rPr>
+  </w:style>
+  <w:style w:type="paragraph" w:customStyle="1" w:styleId="TableCaption">
+    <w:name w:val="Table Caption"/>
+    <w:basedOn w:val="Caption"/>
+    <w:pPr>
+      <w:keepNext/>
+    </w:pPr>
+  </w:style>
+  <w:style w:type="paragraph" w:customStyle="1" w:styleId="ImageCaption">
+    <w:name w:val="Image Caption"/>
+    <w:basedOn w:val="Caption"/>
+  </w:style>
+  <w:style w:type="paragraph" w:customStyle="1" w:styleId="Figure">
+    <w:name w:val="Figure"/>
+    <w:basedOn w:val="Normal"/>
+  </w:style>
+  <w:style w:type="paragraph" w:customStyle="1" w:styleId="FigureWithCaption">
+    <w:name w:val="Figure with Caption"/>
+    <w:basedOn w:val="Figure"/>
+    <w:pPr>
+      <w:keepNext/>
+    </w:pPr>
+  </w:style>
+  <w:style w:type="character" w:customStyle="1" w:styleId="BodyTextChar">
+    <w:name w:val="Body Text Char"/>
     <w:basedOn w:val="DefaultParagraphFont"/>
-    <w:link w:val="Heading1"/>
-    <w:uiPriority w:val="9"/>
-    <w:rsid w:val="00676E2F"/>
-    <w:rPr>
-      <w:rFonts w:asciiTheme="majorHAnsi" w:eastAsiaTheme="majorEastAsia" w:hAnsiTheme="majorHAnsi" w:cstheme="majorBidi"/>
-      <w:b/>
-      <w:bCs/>
-      <w:color w:val="345A8A" w:themeColor="accent1" w:themeShade="B5"/>
-      <w:sz w:val="32"/>
-      <w:szCs w:val="32"/>
-    </w:rPr>
-  </w:style>
-  <w:style w:type="character" w:customStyle="1" w:styleId="Heading2Char">
-    <w:name w:val="Heading 2 Char"/>
-    <w:basedOn w:val="DefaultParagraphFont"/>
-    <w:link w:val="Heading2"/>
-    <w:uiPriority w:val="9"/>
-    <w:rsid w:val="00676E2F"/>
-    <w:rPr>
-      <w:rFonts w:asciiTheme="majorHAnsi" w:eastAsiaTheme="majorEastAsia" w:hAnsiTheme="majorHAnsi" w:cstheme="majorBidi"/>
-      <w:b/>
-      <w:bCs/>
+    <w:link w:val="BodyText"/>
+  </w:style>
+  <w:style w:type="character" w:customStyle="1" w:styleId="VerbatimChar">
+    <w:name w:val="Verbatim Char"/>
+    <w:basedOn w:val="BodyTextChar"/>
+    <w:rPr>
+      <w:rFonts w:ascii="Consolas" w:hAnsi="Consolas"/>
+      <w:sz w:val="22"/>
+    </w:rPr>
+  </w:style>
+  <w:style w:type="character" w:styleId="FootnoteReference">
+    <w:name w:val="Footnote Reference"/>
+    <w:basedOn w:val="BodyTextChar"/>
+    <w:rPr>
+      <w:vertAlign w:val="superscript"/>
+    </w:rPr>
+  </w:style>
+  <w:style w:type="character" w:styleId="Hyperlink">
+    <w:name w:val="Hyperlink"/>
+    <w:basedOn w:val="BodyTextChar"/>
+    <w:rPr>
       <w:color w:val="4F81BD" w:themeColor="accent1"/>
-      <w:sz w:val="26"/>
-      <w:szCs w:val="26"/>
-    </w:rPr>
-  </w:style>
-  <w:style w:type="character" w:customStyle="1" w:styleId="Heading3Char">
-    <w:name w:val="Heading 3 Char"/>
-    <w:basedOn w:val="DefaultParagraphFont"/>
-    <w:link w:val="Heading3"/>
-    <w:uiPriority w:val="9"/>
-    <w:rsid w:val="00676E2F"/>
-    <w:rPr>
-      <w:rFonts w:asciiTheme="majorHAnsi" w:eastAsiaTheme="majorEastAsia" w:hAnsiTheme="majorHAnsi" w:cstheme="majorBidi"/>
-      <w:b/>
-      <w:bCs/>
-      <w:color w:val="4F81BD" w:themeColor="accent1"/>
+    </w:rPr>
+  </w:style>
+  <w:style w:type="paragraph" w:styleId="TOCHeading">
+    <w:name w:val="TOC Heading"/>
+    <w:basedOn w:val="Heading1"/>
+    <w:next w:val="BodyText"/>
+    <w:uiPriority w:val="39"/>
+    <w:unhideWhenUsed/>
+    <w:qFormat/>
+    <w:pPr>
+      <w:spacing w:before="240" w:line="259" w:lineRule="auto"/>
+      <w:outlineLvl w:val="9"/>
+    </w:pPr>
+    <w:rPr>
+      <w:rFonts w:asciiTheme="majorHAnsi" w:eastAsiaTheme="majorEastAsia" w:hAnsiTheme="majorHAnsi" w:cstheme="majorBidi"/>
+      <w:b w:val="0"/>
+      <w:bCs w:val="0"/>
+      <w:color w:val="365F91" w:themeColor="accent1" w:themeShade="BF"/>
     </w:rPr>
   </w:style>
 </w:styles>

</xml_diff>